<commit_message>
added animation to logo
</commit_message>
<xml_diff>
--- a/Report on use of Web Technologies.docx
+++ b/Report on use of Web Technologies.docx
@@ -340,7 +340,23 @@
           <w:rFonts w:ascii="Times New Roman" w:hAnsi="Times New Roman" w:cs="Times New Roman"/>
           <w:lang w:eastAsia="en-GB"/>
         </w:rPr>
-        <w:t>I included CSS animations to</w:t>
+        <w:t xml:space="preserve">I included CSS animations </w:t>
+      </w:r>
+      <w:r>
+        <w:rPr>
+          <w:rFonts w:ascii="Times New Roman" w:hAnsi="Times New Roman" w:cs="Times New Roman"/>
+          <w:lang w:eastAsia="en-GB"/>
+        </w:rPr>
+        <w:t xml:space="preserve">initiated by JavaScript </w:t>
+      </w:r>
+      <w:bookmarkStart w:id="0" w:name="_GoBack"/>
+      <w:bookmarkEnd w:id="0"/>
+      <w:r>
+        <w:rPr>
+          <w:rFonts w:ascii="Times New Roman" w:hAnsi="Times New Roman" w:cs="Times New Roman"/>
+          <w:lang w:eastAsia="en-GB"/>
+        </w:rPr>
+        <w:t>to</w:t>
       </w:r>
       <w:r>
         <w:rPr>
@@ -3689,8 +3705,6 @@
         </w:rPr>
         <w:t xml:space="preserve"> </w:t>
       </w:r>
-      <w:bookmarkStart w:id="0" w:name="_GoBack"/>
-      <w:bookmarkEnd w:id="0"/>
       <w:r>
         <w:rPr>
           <w:rFonts w:ascii="Times New Roman" w:hAnsi="Times New Roman" w:cs="Times New Roman"/>
@@ -4684,7 +4698,7 @@
 </file>
 
 <file path=customXml/itemProps1.xml><?xml version="1.0" encoding="utf-8"?>
-<ds:datastoreItem xmlns:ds="http://schemas.openxmlformats.org/officeDocument/2006/customXml" ds:itemID="{E32BFB5A-46BD-496B-9242-4102E6705B61}">
+<ds:datastoreItem xmlns:ds="http://schemas.openxmlformats.org/officeDocument/2006/customXml" ds:itemID="{BC7ACC5F-D9C8-4C96-B97D-87ADCE34F45E}">
   <ds:schemaRefs>
     <ds:schemaRef ds:uri="http://schemas.openxmlformats.org/officeDocument/2006/bibliography"/>
   </ds:schemaRefs>

</xml_diff>